<commit_message>
eliminato data ed ora iscritto e partecipa
</commit_message>
<xml_diff>
--- a/schema relazionale.docx
+++ b/schema relazionale.docx
@@ -145,13 +145,15 @@
           <w:szCs w:val="28"/>
         </w:rPr>
       </w:pPr>
-      <w:r>
-        <w:rPr>
-          <w:sz w:val="28"/>
-          <w:szCs w:val="28"/>
-        </w:rPr>
-        <w:t xml:space="preserve">PARTECIPA(data, orario, </w:t>
-      </w:r>
+      <w:proofErr w:type="gramStart"/>
+      <w:r>
+        <w:rPr>
+          <w:sz w:val="28"/>
+          <w:szCs w:val="28"/>
+        </w:rPr>
+        <w:t>PARTECIPA(</w:t>
+      </w:r>
+      <w:proofErr w:type="gramEnd"/>
       <w:r>
         <w:rPr>
           <w:sz w:val="28"/>
@@ -207,21 +209,12 @@
           <w:szCs w:val="28"/>
         </w:rPr>
       </w:pPr>
-      <w:proofErr w:type="gramStart"/>
       <w:r>
         <w:rPr>
           <w:sz w:val="28"/>
           <w:szCs w:val="28"/>
         </w:rPr>
         <w:t>ISCRITTO(</w:t>
-      </w:r>
-      <w:proofErr w:type="gramEnd"/>
-      <w:r>
-        <w:rPr>
-          <w:sz w:val="28"/>
-          <w:szCs w:val="28"/>
-        </w:rPr>
-        <w:t xml:space="preserve">data, orario, </w:t>
       </w:r>
       <w:r>
         <w:rPr>

</xml_diff>

<commit_message>
aggiunto statistiche e superamento corso
</commit_message>
<xml_diff>
--- a/schema relazionale.docx
+++ b/schema relazionale.docx
@@ -209,6 +209,7 @@
           <w:szCs w:val="28"/>
         </w:rPr>
       </w:pPr>
+      <w:proofErr w:type="gramStart"/>
       <w:r>
         <w:rPr>
           <w:sz w:val="28"/>
@@ -216,6 +217,7 @@
         </w:rPr>
         <w:t>ISCRITTO(</w:t>
       </w:r>
+      <w:proofErr w:type="gramEnd"/>
       <w:r>
         <w:rPr>
           <w:sz w:val="28"/>
@@ -270,7 +272,7 @@
           <w:sz w:val="28"/>
           <w:szCs w:val="28"/>
         </w:rPr>
-        <w:t>CORSOFORMAZIONE(</w:t>
+        <w:t>SUPERAMENTO(</w:t>
       </w:r>
       <w:proofErr w:type="gramEnd"/>
       <w:r>
@@ -278,17 +280,16 @@
           <w:sz w:val="28"/>
           <w:szCs w:val="28"/>
         </w:rPr>
-        <w:t xml:space="preserve">nome, descrizione, </w:t>
-      </w:r>
-      <w:proofErr w:type="spellStart"/>
-      <w:r>
-        <w:rPr>
-          <w:sz w:val="28"/>
-          <w:szCs w:val="28"/>
-        </w:rPr>
-        <w:t>presenzeMin</w:t>
-      </w:r>
-      <w:proofErr w:type="spellEnd"/>
+        <w:t xml:space="preserve">superato, </w:t>
+      </w:r>
+      <w:r>
+        <w:rPr>
+          <w:sz w:val="28"/>
+          <w:szCs w:val="28"/>
+          <w:u w:val="single"/>
+        </w:rPr>
+        <w:t>matricola</w:t>
+      </w:r>
       <w:r>
         <w:rPr>
           <w:sz w:val="28"/>
@@ -301,42 +302,11 @@
         <w:rPr>
           <w:sz w:val="28"/>
           <w:szCs w:val="28"/>
-        </w:rPr>
-        <w:t>maxPartecipanti</w:t>
-      </w:r>
-      <w:proofErr w:type="spellEnd"/>
-      <w:r>
-        <w:rPr>
-          <w:sz w:val="28"/>
-          <w:szCs w:val="28"/>
-        </w:rPr>
-        <w:t xml:space="preserve">, </w:t>
-      </w:r>
-      <w:proofErr w:type="spellStart"/>
-      <w:r>
-        <w:rPr>
-          <w:color w:val="FF0000"/>
-          <w:sz w:val="28"/>
-          <w:szCs w:val="28"/>
+          <w:u w:val="single"/>
         </w:rPr>
         <w:t>idCorso</w:t>
       </w:r>
       <w:proofErr w:type="spellEnd"/>
-      <w:r>
-        <w:rPr>
-          <w:sz w:val="28"/>
-          <w:szCs w:val="28"/>
-        </w:rPr>
-        <w:t xml:space="preserve">, </w:t>
-      </w:r>
-      <w:r>
-        <w:rPr>
-          <w:sz w:val="28"/>
-          <w:szCs w:val="28"/>
-          <w:u w:val="single"/>
-        </w:rPr>
-        <w:t>id</w:t>
-      </w:r>
       <w:r>
         <w:rPr>
           <w:sz w:val="28"/>
@@ -358,7 +328,7 @@
           <w:sz w:val="28"/>
           <w:szCs w:val="28"/>
         </w:rPr>
-        <w:t>LEZIONE(</w:t>
+        <w:t>CORSOFORMAZIONE(</w:t>
       </w:r>
       <w:proofErr w:type="gramEnd"/>
       <w:r>
@@ -366,30 +336,39 @@
           <w:sz w:val="28"/>
           <w:szCs w:val="28"/>
         </w:rPr>
-        <w:t xml:space="preserve">titolo, descrizione, durata, data, </w:t>
-      </w:r>
-      <w:proofErr w:type="spellStart"/>
-      <w:r>
-        <w:rPr>
-          <w:sz w:val="28"/>
-          <w:szCs w:val="28"/>
-        </w:rPr>
-        <w:t>orarioInizio</w:t>
-      </w:r>
-      <w:proofErr w:type="spellEnd"/>
-      <w:r>
-        <w:rPr>
-          <w:sz w:val="28"/>
-          <w:szCs w:val="28"/>
-        </w:rPr>
-        <w:t>,</w:t>
-      </w:r>
-      <w:r>
-        <w:rPr>
-          <w:sz w:val="28"/>
-          <w:szCs w:val="28"/>
-        </w:rPr>
-        <w:t xml:space="preserve"> </w:t>
+        <w:t xml:space="preserve">nome, descrizione, </w:t>
+      </w:r>
+      <w:proofErr w:type="spellStart"/>
+      <w:r>
+        <w:rPr>
+          <w:sz w:val="28"/>
+          <w:szCs w:val="28"/>
+        </w:rPr>
+        <w:t>presenzeMin</w:t>
+      </w:r>
+      <w:proofErr w:type="spellEnd"/>
+      <w:r>
+        <w:rPr>
+          <w:sz w:val="28"/>
+          <w:szCs w:val="28"/>
+        </w:rPr>
+        <w:t xml:space="preserve">, </w:t>
+      </w:r>
+      <w:proofErr w:type="spellStart"/>
+      <w:r>
+        <w:rPr>
+          <w:sz w:val="28"/>
+          <w:szCs w:val="28"/>
+        </w:rPr>
+        <w:t>maxPartecipanti</w:t>
+      </w:r>
+      <w:proofErr w:type="spellEnd"/>
+      <w:r>
+        <w:rPr>
+          <w:sz w:val="28"/>
+          <w:szCs w:val="28"/>
+        </w:rPr>
+        <w:t xml:space="preserve">, </w:t>
       </w:r>
       <w:proofErr w:type="spellStart"/>
       <w:r>
@@ -398,33 +377,24 @@
           <w:sz w:val="28"/>
           <w:szCs w:val="28"/>
         </w:rPr>
-        <w:t>idLezione</w:t>
-      </w:r>
-      <w:proofErr w:type="spellEnd"/>
-      <w:r>
-        <w:rPr>
-          <w:sz w:val="28"/>
-          <w:szCs w:val="28"/>
-        </w:rPr>
-        <w:t>,</w:t>
-      </w:r>
-      <w:r>
-        <w:rPr>
-          <w:sz w:val="28"/>
-          <w:szCs w:val="28"/>
-        </w:rPr>
-        <w:t xml:space="preserve"> </w:t>
-      </w:r>
-      <w:proofErr w:type="spellStart"/>
+        <w:t>idCorso</w:t>
+      </w:r>
+      <w:proofErr w:type="spellEnd"/>
+      <w:r>
+        <w:rPr>
+          <w:sz w:val="28"/>
+          <w:szCs w:val="28"/>
+        </w:rPr>
+        <w:t xml:space="preserve">, </w:t>
+      </w:r>
       <w:r>
         <w:rPr>
           <w:sz w:val="28"/>
           <w:szCs w:val="28"/>
           <w:u w:val="single"/>
         </w:rPr>
-        <w:t>idCorso</w:t>
-      </w:r>
-      <w:proofErr w:type="spellEnd"/>
+        <w:t>id</w:t>
+      </w:r>
       <w:r>
         <w:rPr>
           <w:sz w:val="28"/>
@@ -440,12 +410,213 @@
           <w:szCs w:val="28"/>
         </w:rPr>
       </w:pPr>
+      <w:r>
+        <w:rPr>
+          <w:sz w:val="28"/>
+          <w:szCs w:val="28"/>
+        </w:rPr>
+        <w:t>STATISTICHE(</w:t>
+      </w:r>
+      <w:proofErr w:type="spellStart"/>
+      <w:r>
+        <w:rPr>
+          <w:sz w:val="28"/>
+          <w:szCs w:val="28"/>
+        </w:rPr>
+        <w:t>numeroMedioStudenti</w:t>
+      </w:r>
+      <w:proofErr w:type="spellEnd"/>
+      <w:r>
+        <w:rPr>
+          <w:sz w:val="28"/>
+          <w:szCs w:val="28"/>
+        </w:rPr>
+        <w:t xml:space="preserve">, </w:t>
+      </w:r>
+      <w:proofErr w:type="spellStart"/>
+      <w:r>
+        <w:rPr>
+          <w:sz w:val="28"/>
+          <w:szCs w:val="28"/>
+        </w:rPr>
+        <w:t>minStudenti</w:t>
+      </w:r>
+      <w:proofErr w:type="spellEnd"/>
+      <w:r>
+        <w:rPr>
+          <w:sz w:val="28"/>
+          <w:szCs w:val="28"/>
+        </w:rPr>
+        <w:t xml:space="preserve">, </w:t>
+      </w:r>
+      <w:proofErr w:type="spellStart"/>
+      <w:r>
+        <w:rPr>
+          <w:sz w:val="28"/>
+          <w:szCs w:val="28"/>
+        </w:rPr>
+        <w:t>maxStudenti</w:t>
+      </w:r>
+      <w:proofErr w:type="spellEnd"/>
+      <w:r>
+        <w:rPr>
+          <w:sz w:val="28"/>
+          <w:szCs w:val="28"/>
+        </w:rPr>
+        <w:t xml:space="preserve">, </w:t>
+      </w:r>
+      <w:proofErr w:type="spellStart"/>
+      <w:r>
+        <w:rPr>
+          <w:sz w:val="28"/>
+          <w:szCs w:val="28"/>
+        </w:rPr>
+        <w:t>riempimentoMedio</w:t>
+      </w:r>
+      <w:proofErr w:type="spellEnd"/>
+      <w:r>
+        <w:rPr>
+          <w:sz w:val="28"/>
+          <w:szCs w:val="28"/>
+        </w:rPr>
+        <w:t xml:space="preserve">, </w:t>
+      </w:r>
+      <w:proofErr w:type="spellStart"/>
+      <w:r>
+        <w:rPr>
+          <w:color w:val="FF0000"/>
+          <w:sz w:val="28"/>
+          <w:szCs w:val="28"/>
+        </w:rPr>
+        <w:t>idStatistiche</w:t>
+      </w:r>
+      <w:proofErr w:type="spellEnd"/>
+      <w:r>
+        <w:rPr>
+          <w:sz w:val="28"/>
+          <w:szCs w:val="28"/>
+        </w:rPr>
+        <w:t xml:space="preserve">, </w:t>
+      </w:r>
+      <w:proofErr w:type="spellStart"/>
+      <w:r>
+        <w:rPr>
+          <w:sz w:val="28"/>
+          <w:szCs w:val="28"/>
+          <w:u w:val="single"/>
+        </w:rPr>
+        <w:t>idCorso</w:t>
+      </w:r>
+      <w:proofErr w:type="spellEnd"/>
+      <w:r>
+        <w:rPr>
+          <w:sz w:val="28"/>
+          <w:szCs w:val="28"/>
+        </w:rPr>
+        <w:t>)</w:t>
+      </w:r>
+    </w:p>
+    <w:p>
+      <w:pPr>
+        <w:rPr>
+          <w:sz w:val="28"/>
+          <w:szCs w:val="28"/>
+        </w:rPr>
+      </w:pPr>
       <w:proofErr w:type="gramStart"/>
       <w:r>
         <w:rPr>
           <w:sz w:val="28"/>
           <w:szCs w:val="28"/>
         </w:rPr>
+        <w:t>LEZIONE(</w:t>
+      </w:r>
+      <w:proofErr w:type="gramEnd"/>
+      <w:r>
+        <w:rPr>
+          <w:sz w:val="28"/>
+          <w:szCs w:val="28"/>
+        </w:rPr>
+        <w:t xml:space="preserve">titolo, descrizione, durata, data, </w:t>
+      </w:r>
+      <w:proofErr w:type="spellStart"/>
+      <w:r>
+        <w:rPr>
+          <w:sz w:val="28"/>
+          <w:szCs w:val="28"/>
+        </w:rPr>
+        <w:t>orarioInizio</w:t>
+      </w:r>
+      <w:proofErr w:type="spellEnd"/>
+      <w:r>
+        <w:rPr>
+          <w:sz w:val="28"/>
+          <w:szCs w:val="28"/>
+        </w:rPr>
+        <w:t>,</w:t>
+      </w:r>
+      <w:r>
+        <w:rPr>
+          <w:sz w:val="28"/>
+          <w:szCs w:val="28"/>
+        </w:rPr>
+        <w:t xml:space="preserve"> </w:t>
+      </w:r>
+      <w:proofErr w:type="spellStart"/>
+      <w:r>
+        <w:rPr>
+          <w:color w:val="FF0000"/>
+          <w:sz w:val="28"/>
+          <w:szCs w:val="28"/>
+        </w:rPr>
+        <w:t>idLezione</w:t>
+      </w:r>
+      <w:proofErr w:type="spellEnd"/>
+      <w:r>
+        <w:rPr>
+          <w:sz w:val="28"/>
+          <w:szCs w:val="28"/>
+        </w:rPr>
+        <w:t>,</w:t>
+      </w:r>
+      <w:r>
+        <w:rPr>
+          <w:sz w:val="28"/>
+          <w:szCs w:val="28"/>
+        </w:rPr>
+        <w:t xml:space="preserve"> </w:t>
+      </w:r>
+      <w:proofErr w:type="spellStart"/>
+      <w:r>
+        <w:rPr>
+          <w:sz w:val="28"/>
+          <w:szCs w:val="28"/>
+          <w:u w:val="single"/>
+        </w:rPr>
+        <w:t>idCorso</w:t>
+      </w:r>
+      <w:proofErr w:type="spellEnd"/>
+      <w:r>
+        <w:rPr>
+          <w:sz w:val="28"/>
+          <w:szCs w:val="28"/>
+        </w:rPr>
+        <w:t>)</w:t>
+      </w:r>
+    </w:p>
+    <w:p>
+      <w:pPr>
+        <w:rPr>
+          <w:sz w:val="28"/>
+          <w:szCs w:val="28"/>
+        </w:rPr>
+      </w:pPr>
+      <w:proofErr w:type="gramStart"/>
+      <w:r>
+        <w:rPr>
+          <w:sz w:val="28"/>
+          <w:szCs w:val="28"/>
+        </w:rPr>
         <w:t>AREETEMATICHE(</w:t>
       </w:r>
       <w:proofErr w:type="gramEnd"/>
@@ -473,6 +644,14 @@
         </w:rPr>
         <w:t>)</w:t>
       </w:r>
+    </w:p>
+    <w:p>
+      <w:pPr>
+        <w:rPr>
+          <w:sz w:val="28"/>
+          <w:szCs w:val="28"/>
+        </w:rPr>
+      </w:pPr>
     </w:p>
     <w:sectPr>
       <w:pgSz w:w="11906" w:h="16838"/>

</xml_diff>

<commit_message>
aggiunta data, molteplicità, alcuni metodi
</commit_message>
<xml_diff>
--- a/schema relazionale.docx
+++ b/schema relazionale.docx
@@ -322,21 +322,28 @@
           <w:szCs w:val="28"/>
         </w:rPr>
       </w:pPr>
-      <w:proofErr w:type="gramStart"/>
-      <w:r>
-        <w:rPr>
-          <w:sz w:val="28"/>
-          <w:szCs w:val="28"/>
-        </w:rPr>
-        <w:t>CORSOFORMAZIONE(</w:t>
-      </w:r>
-      <w:proofErr w:type="gramEnd"/>
-      <w:r>
-        <w:rPr>
-          <w:sz w:val="28"/>
-          <w:szCs w:val="28"/>
-        </w:rPr>
-        <w:t xml:space="preserve">nome, descrizione, </w:t>
+      <w:r>
+        <w:rPr>
+          <w:sz w:val="28"/>
+          <w:szCs w:val="28"/>
+        </w:rPr>
+        <w:t xml:space="preserve">CORSOFORMAZIONE(nome, descrizione, </w:t>
+      </w:r>
+      <w:proofErr w:type="spellStart"/>
+      <w:r>
+        <w:rPr>
+          <w:sz w:val="28"/>
+          <w:szCs w:val="28"/>
+        </w:rPr>
+        <w:t>datacreazione</w:t>
+      </w:r>
+      <w:proofErr w:type="spellEnd"/>
+      <w:r>
+        <w:rPr>
+          <w:sz w:val="28"/>
+          <w:szCs w:val="28"/>
+        </w:rPr>
+        <w:t xml:space="preserve">, </w:t>
       </w:r>
       <w:proofErr w:type="spellStart"/>
       <w:r>

</xml_diff>